<commit_message>
Sådan starter du FFS opdateret
</commit_message>
<xml_diff>
--- a/06-Deployment/Sådan starter du FFS databasen.docx
+++ b/06-Deployment/Sådan starter du FFS databasen.docx
@@ -217,7 +217,7 @@
             <v:path o:extrusionok="f" gradientshapeok="t" o:connecttype="rect"/>
             <o:lock v:ext="edit" aspectratio="t"/>
           </v:shapetype>
-          <v:shape id="_x0000_i1025" type="#_x0000_t75" style="width:481.5pt;height:320.25pt;mso-position-horizontal-relative:text;mso-position-vertical-relative:text;mso-width-relative:page;mso-height-relative:page" wrapcoords="-34 0 -34 21549 21600 21549 21600 0 -34 0">
+          <v:shape id="_x0000_i1025" type="#_x0000_t75" style="width:481.8pt;height:320.4pt;mso-position-horizontal-relative:text;mso-position-vertical-relative:text;mso-width-relative:page;mso-height-relative:page" wrapcoords="-34 0 -34 21549 21600 21549 21600 0 -34 0">
             <v:imagedata r:id="rId7" o:title="Step 3"/>
           </v:shape>
         </w:pict>
@@ -230,8 +230,6 @@
       <w:r>
         <w:t xml:space="preserve"> og kun én gang! Dette kan tage op til nogle minutter</w:t>
       </w:r>
-      <w:bookmarkStart w:id="0" w:name="_GoBack"/>
-      <w:bookmarkEnd w:id="0"/>
       <w:r>
         <w:t>, da der er meget data der skal flyttes ind i databasen</w:t>
       </w:r>
@@ -296,6 +294,8 @@
       <w:r>
         <w:t>Step 5: Fortsæt med samme fremgangsmåde som for script 1, denne gang bare for script 2. Når dette er gennemført er databasen oprettet, og FFS er klar til brug!</w:t>
       </w:r>
+      <w:bookmarkStart w:id="0" w:name="_GoBack"/>
+      <w:bookmarkEnd w:id="0"/>
     </w:p>
     <w:sectPr>
       <w:pgSz w:w="11906" w:h="16838"/>
@@ -1031,7 +1031,7 @@
 </file>
 
 <file path=customXml/itemProps1.xml><?xml version="1.0" encoding="utf-8"?>
-<ds:datastoreItem xmlns:ds="http://schemas.openxmlformats.org/officeDocument/2006/customXml" ds:itemID="{09DE4DDA-B596-4A8A-99C3-6F4698C3C302}">
+<ds:datastoreItem xmlns:ds="http://schemas.openxmlformats.org/officeDocument/2006/customXml" ds:itemID="{D4E1F78F-7D23-40A6-8BD4-CEF79A86A7A4}">
   <ds:schemaRefs>
     <ds:schemaRef ds:uri="http://schemas.openxmlformats.org/officeDocument/2006/bibliography"/>
   </ds:schemaRefs>

</xml_diff>